<commit_message>
Made some minor text changes to abstract
</commit_message>
<xml_diff>
--- a/Abstract/Abstract.docx
+++ b/Abstract/Abstract.docx
@@ -1,6 +1,6 @@
 
 <file path=word/document.xml><?xml version="1.0" encoding="utf-8"?>
-<w:document xmlns:wpc="http://schemas.microsoft.com/office/word/2010/wordprocessingCanvas" xmlns:cx="http://schemas.microsoft.com/office/drawing/2014/chartex" xmlns:cx1="http://schemas.microsoft.com/office/drawing/2015/9/8/chartex" xmlns:cx2="http://schemas.microsoft.com/office/drawing/2015/10/21/chartex" xmlns:cx3="http://schemas.microsoft.com/office/drawing/2016/5/9/chartex" xmlns:cx4="http://schemas.microsoft.com/office/drawing/2016/5/10/chartex" xmlns:cx5="http://schemas.microsoft.com/office/drawing/2016/5/11/chartex" xmlns:cx6="http://schemas.microsoft.com/office/drawing/2016/5/12/chartex" xmlns:cx7="http://schemas.microsoft.com/office/drawing/2016/5/13/chartex" xmlns:cx8="http://schemas.microsoft.com/office/drawing/2016/5/14/chartex" xmlns:mc="http://schemas.openxmlformats.org/markup-compatibility/2006" xmlns:aink="http://schemas.microsoft.com/office/drawing/2016/ink" xmlns:am3d="http://schemas.microsoft.com/office/drawing/2017/model3d" xmlns:o="urn:schemas-microsoft-com:office:office" xmlns:r="http://schemas.openxmlformats.org/officeDocument/2006/relationships" xmlns:m="http://schemas.openxmlformats.org/officeDocument/2006/math" xmlns:v="urn:schemas-microsoft-com:vml" xmlns:wp14="http://schemas.microsoft.com/office/word/2010/wordprocessingDrawing" xmlns:wp="http://schemas.openxmlformats.org/drawingml/2006/wordprocessingDrawing" xmlns:w10="urn:schemas-microsoft-com:office:word" xmlns:w="http://schemas.openxmlformats.org/wordprocessingml/2006/main" xmlns:w14="http://schemas.microsoft.com/office/word/2010/wordml" xmlns:w15="http://schemas.microsoft.com/office/word/2012/wordml" xmlns:w16se="http://schemas.microsoft.com/office/word/2015/wordml/symex" xmlns:wpg="http://schemas.microsoft.com/office/word/2010/wordprocessingGroup" xmlns:wpi="http://schemas.microsoft.com/office/word/2010/wordprocessingInk" xmlns:wne="http://schemas.microsoft.com/office/word/2006/wordml" xmlns:wps="http://schemas.microsoft.com/office/word/2010/wordprocessingShape" mc:Ignorable="w14 w15 w16se wp14">
+<w:document xmlns:wpc="http://schemas.microsoft.com/office/word/2010/wordprocessingCanvas" xmlns:cx="http://schemas.microsoft.com/office/drawing/2014/chartex" xmlns:cx1="http://schemas.microsoft.com/office/drawing/2015/9/8/chartex" xmlns:cx2="http://schemas.microsoft.com/office/drawing/2015/10/21/chartex" xmlns:cx3="http://schemas.microsoft.com/office/drawing/2016/5/9/chartex" xmlns:cx4="http://schemas.microsoft.com/office/drawing/2016/5/10/chartex" xmlns:cx5="http://schemas.microsoft.com/office/drawing/2016/5/11/chartex" xmlns:cx6="http://schemas.microsoft.com/office/drawing/2016/5/12/chartex" xmlns:cx7="http://schemas.microsoft.com/office/drawing/2016/5/13/chartex" xmlns:cx8="http://schemas.microsoft.com/office/drawing/2016/5/14/chartex" xmlns:mc="http://schemas.openxmlformats.org/markup-compatibility/2006" xmlns:aink="http://schemas.microsoft.com/office/drawing/2016/ink" xmlns:am3d="http://schemas.microsoft.com/office/drawing/2017/model3d" xmlns:o="urn:schemas-microsoft-com:office:office" xmlns:r="http://schemas.openxmlformats.org/officeDocument/2006/relationships" xmlns:m="http://schemas.openxmlformats.org/officeDocument/2006/math" xmlns:v="urn:schemas-microsoft-com:vml" xmlns:wp14="http://schemas.microsoft.com/office/word/2010/wordprocessingDrawing" xmlns:wp="http://schemas.openxmlformats.org/drawingml/2006/wordprocessingDrawing" xmlns:w10="urn:schemas-microsoft-com:office:word" xmlns:w="http://schemas.openxmlformats.org/wordprocessingml/2006/main" xmlns:w14="http://schemas.microsoft.com/office/word/2010/wordml" xmlns:w15="http://schemas.microsoft.com/office/word/2012/wordml" xmlns:w16cid="http://schemas.microsoft.com/office/word/2016/wordml/cid" xmlns:w16se="http://schemas.microsoft.com/office/word/2015/wordml/symex" xmlns:wpg="http://schemas.microsoft.com/office/word/2010/wordprocessingGroup" xmlns:wpi="http://schemas.microsoft.com/office/word/2010/wordprocessingInk" xmlns:wne="http://schemas.microsoft.com/office/word/2006/wordml" xmlns:wps="http://schemas.microsoft.com/office/word/2010/wordprocessingShape" mc:Ignorable="w14 w15 w16se w16cid wp14">
   <w:body>
     <w:p>
       <w:r>
@@ -30,10 +30,7 @@
         <w:t xml:space="preserve">We are proposing to design, model, and build a speed reading trainer for those who might want to improve their reading speed.  </w:t>
       </w:r>
       <w:r>
-        <w:t>The splash screen on startup will allow the user to create a new user or access a previously stored user.</w:t>
-      </w:r>
-      <w:r>
-        <w:t xml:space="preserve">  </w:t>
+        <w:t xml:space="preserve">The splash screen on startup will allow the user to create a new user or access a previously stored user.  </w:t>
       </w:r>
     </w:p>
     <w:p>
@@ -191,7 +188,21 @@
           <w:b/>
           <w:i/>
         </w:rPr>
-        <w:t xml:space="preserve">‘&gt;’ </w:t>
+        <w:t>‘</w:t>
+      </w:r>
+      <w:r>
+        <w:rPr>
+          <w:b/>
+          <w:i/>
+        </w:rPr>
+        <w:t>&lt;</w:t>
+      </w:r>
+      <w:r>
+        <w:rPr>
+          <w:b/>
+          <w:i/>
+        </w:rPr>
+        <w:t xml:space="preserve">’ </w:t>
       </w:r>
       <w:r>
         <w:t xml:space="preserve">or </w:t>
@@ -206,14 +217,14 @@
       <w:r>
         <w:t>(or their lowercase equivalents).</w:t>
       </w:r>
-    </w:p>
-    <w:p/>
-    <w:p>
-      <w:r>
-        <w:br w:type="page"/>
-      </w:r>
       <w:bookmarkStart w:id="0" w:name="_GoBack"/>
       <w:bookmarkEnd w:id="0"/>
+    </w:p>
+    <w:p/>
+    <w:p>
+      <w:r>
+        <w:br w:type="page"/>
+      </w:r>
     </w:p>
     <w:p/>
     <w:p>
@@ -443,7 +454,7 @@
 </file>
 
 <file path=word/endnotes.xml><?xml version="1.0" encoding="utf-8"?>
-<w:endnotes xmlns:wpc="http://schemas.microsoft.com/office/word/2010/wordprocessingCanvas" xmlns:cx="http://schemas.microsoft.com/office/drawing/2014/chartex" xmlns:cx1="http://schemas.microsoft.com/office/drawing/2015/9/8/chartex" xmlns:cx2="http://schemas.microsoft.com/office/drawing/2015/10/21/chartex" xmlns:cx3="http://schemas.microsoft.com/office/drawing/2016/5/9/chartex" xmlns:cx4="http://schemas.microsoft.com/office/drawing/2016/5/10/chartex" xmlns:cx5="http://schemas.microsoft.com/office/drawing/2016/5/11/chartex" xmlns:cx6="http://schemas.microsoft.com/office/drawing/2016/5/12/chartex" xmlns:cx7="http://schemas.microsoft.com/office/drawing/2016/5/13/chartex" xmlns:cx8="http://schemas.microsoft.com/office/drawing/2016/5/14/chartex" xmlns:mc="http://schemas.openxmlformats.org/markup-compatibility/2006" xmlns:aink="http://schemas.microsoft.com/office/drawing/2016/ink" xmlns:am3d="http://schemas.microsoft.com/office/drawing/2017/model3d" xmlns:o="urn:schemas-microsoft-com:office:office" xmlns:r="http://schemas.openxmlformats.org/officeDocument/2006/relationships" xmlns:m="http://schemas.openxmlformats.org/officeDocument/2006/math" xmlns:v="urn:schemas-microsoft-com:vml" xmlns:wp14="http://schemas.microsoft.com/office/word/2010/wordprocessingDrawing" xmlns:wp="http://schemas.openxmlformats.org/drawingml/2006/wordprocessingDrawing" xmlns:w10="urn:schemas-microsoft-com:office:word" xmlns:w="http://schemas.openxmlformats.org/wordprocessingml/2006/main" xmlns:w14="http://schemas.microsoft.com/office/word/2010/wordml" xmlns:w15="http://schemas.microsoft.com/office/word/2012/wordml" xmlns:w16se="http://schemas.microsoft.com/office/word/2015/wordml/symex" xmlns:wpg="http://schemas.microsoft.com/office/word/2010/wordprocessingGroup" xmlns:wpi="http://schemas.microsoft.com/office/word/2010/wordprocessingInk" xmlns:wne="http://schemas.microsoft.com/office/word/2006/wordml" xmlns:wps="http://schemas.microsoft.com/office/word/2010/wordprocessingShape" mc:Ignorable="w14 w15 w16se wp14">
+<w:endnotes xmlns:wpc="http://schemas.microsoft.com/office/word/2010/wordprocessingCanvas" xmlns:cx="http://schemas.microsoft.com/office/drawing/2014/chartex" xmlns:cx1="http://schemas.microsoft.com/office/drawing/2015/9/8/chartex" xmlns:cx2="http://schemas.microsoft.com/office/drawing/2015/10/21/chartex" xmlns:cx3="http://schemas.microsoft.com/office/drawing/2016/5/9/chartex" xmlns:cx4="http://schemas.microsoft.com/office/drawing/2016/5/10/chartex" xmlns:cx5="http://schemas.microsoft.com/office/drawing/2016/5/11/chartex" xmlns:cx6="http://schemas.microsoft.com/office/drawing/2016/5/12/chartex" xmlns:cx7="http://schemas.microsoft.com/office/drawing/2016/5/13/chartex" xmlns:cx8="http://schemas.microsoft.com/office/drawing/2016/5/14/chartex" xmlns:mc="http://schemas.openxmlformats.org/markup-compatibility/2006" xmlns:aink="http://schemas.microsoft.com/office/drawing/2016/ink" xmlns:am3d="http://schemas.microsoft.com/office/drawing/2017/model3d" xmlns:o="urn:schemas-microsoft-com:office:office" xmlns:r="http://schemas.openxmlformats.org/officeDocument/2006/relationships" xmlns:m="http://schemas.openxmlformats.org/officeDocument/2006/math" xmlns:v="urn:schemas-microsoft-com:vml" xmlns:wp14="http://schemas.microsoft.com/office/word/2010/wordprocessingDrawing" xmlns:wp="http://schemas.openxmlformats.org/drawingml/2006/wordprocessingDrawing" xmlns:w10="urn:schemas-microsoft-com:office:word" xmlns:w="http://schemas.openxmlformats.org/wordprocessingml/2006/main" xmlns:w14="http://schemas.microsoft.com/office/word/2010/wordml" xmlns:w15="http://schemas.microsoft.com/office/word/2012/wordml" xmlns:w16cid="http://schemas.microsoft.com/office/word/2016/wordml/cid" xmlns:w16se="http://schemas.microsoft.com/office/word/2015/wordml/symex" xmlns:wpg="http://schemas.microsoft.com/office/word/2010/wordprocessingGroup" xmlns:wpi="http://schemas.microsoft.com/office/word/2010/wordprocessingInk" xmlns:wne="http://schemas.microsoft.com/office/word/2006/wordml" xmlns:wps="http://schemas.microsoft.com/office/word/2010/wordprocessingShape" mc:Ignorable="w14 w15 w16se w16cid wp14">
   <w:endnote w:type="separator" w:id="-1">
     <w:p>
       <w:pPr>
@@ -468,7 +479,7 @@
 </file>
 
 <file path=word/footer1.xml><?xml version="1.0" encoding="utf-8"?>
-<w:ftr xmlns:wpc="http://schemas.microsoft.com/office/word/2010/wordprocessingCanvas" xmlns:cx="http://schemas.microsoft.com/office/drawing/2014/chartex" xmlns:cx1="http://schemas.microsoft.com/office/drawing/2015/9/8/chartex" xmlns:cx2="http://schemas.microsoft.com/office/drawing/2015/10/21/chartex" xmlns:cx3="http://schemas.microsoft.com/office/drawing/2016/5/9/chartex" xmlns:cx4="http://schemas.microsoft.com/office/drawing/2016/5/10/chartex" xmlns:cx5="http://schemas.microsoft.com/office/drawing/2016/5/11/chartex" xmlns:cx6="http://schemas.microsoft.com/office/drawing/2016/5/12/chartex" xmlns:cx7="http://schemas.microsoft.com/office/drawing/2016/5/13/chartex" xmlns:cx8="http://schemas.microsoft.com/office/drawing/2016/5/14/chartex" xmlns:mc="http://schemas.openxmlformats.org/markup-compatibility/2006" xmlns:aink="http://schemas.microsoft.com/office/drawing/2016/ink" xmlns:am3d="http://schemas.microsoft.com/office/drawing/2017/model3d" xmlns:o="urn:schemas-microsoft-com:office:office" xmlns:r="http://schemas.openxmlformats.org/officeDocument/2006/relationships" xmlns:m="http://schemas.openxmlformats.org/officeDocument/2006/math" xmlns:v="urn:schemas-microsoft-com:vml" xmlns:wp14="http://schemas.microsoft.com/office/word/2010/wordprocessingDrawing" xmlns:wp="http://schemas.openxmlformats.org/drawingml/2006/wordprocessingDrawing" xmlns:w10="urn:schemas-microsoft-com:office:word" xmlns:w="http://schemas.openxmlformats.org/wordprocessingml/2006/main" xmlns:w14="http://schemas.microsoft.com/office/word/2010/wordml" xmlns:w15="http://schemas.microsoft.com/office/word/2012/wordml" xmlns:w16se="http://schemas.microsoft.com/office/word/2015/wordml/symex" xmlns:wpg="http://schemas.microsoft.com/office/word/2010/wordprocessingGroup" xmlns:wpi="http://schemas.microsoft.com/office/word/2010/wordprocessingInk" xmlns:wne="http://schemas.microsoft.com/office/word/2006/wordml" xmlns:wps="http://schemas.microsoft.com/office/word/2010/wordprocessingShape" mc:Ignorable="w14 w15 w16se wp14">
+<w:ftr xmlns:wpc="http://schemas.microsoft.com/office/word/2010/wordprocessingCanvas" xmlns:cx="http://schemas.microsoft.com/office/drawing/2014/chartex" xmlns:cx1="http://schemas.microsoft.com/office/drawing/2015/9/8/chartex" xmlns:cx2="http://schemas.microsoft.com/office/drawing/2015/10/21/chartex" xmlns:cx3="http://schemas.microsoft.com/office/drawing/2016/5/9/chartex" xmlns:cx4="http://schemas.microsoft.com/office/drawing/2016/5/10/chartex" xmlns:cx5="http://schemas.microsoft.com/office/drawing/2016/5/11/chartex" xmlns:cx6="http://schemas.microsoft.com/office/drawing/2016/5/12/chartex" xmlns:cx7="http://schemas.microsoft.com/office/drawing/2016/5/13/chartex" xmlns:cx8="http://schemas.microsoft.com/office/drawing/2016/5/14/chartex" xmlns:mc="http://schemas.openxmlformats.org/markup-compatibility/2006" xmlns:aink="http://schemas.microsoft.com/office/drawing/2016/ink" xmlns:am3d="http://schemas.microsoft.com/office/drawing/2017/model3d" xmlns:o="urn:schemas-microsoft-com:office:office" xmlns:r="http://schemas.openxmlformats.org/officeDocument/2006/relationships" xmlns:m="http://schemas.openxmlformats.org/officeDocument/2006/math" xmlns:v="urn:schemas-microsoft-com:vml" xmlns:wp14="http://schemas.microsoft.com/office/word/2010/wordprocessingDrawing" xmlns:wp="http://schemas.openxmlformats.org/drawingml/2006/wordprocessingDrawing" xmlns:w10="urn:schemas-microsoft-com:office:word" xmlns:w="http://schemas.openxmlformats.org/wordprocessingml/2006/main" xmlns:w14="http://schemas.microsoft.com/office/word/2010/wordml" xmlns:w15="http://schemas.microsoft.com/office/word/2012/wordml" xmlns:w16cid="http://schemas.microsoft.com/office/word/2016/wordml/cid" xmlns:w16se="http://schemas.microsoft.com/office/word/2015/wordml/symex" xmlns:wpg="http://schemas.microsoft.com/office/word/2010/wordprocessingGroup" xmlns:wpi="http://schemas.microsoft.com/office/word/2010/wordprocessingInk" xmlns:wne="http://schemas.microsoft.com/office/word/2006/wordml" xmlns:wps="http://schemas.microsoft.com/office/word/2010/wordprocessingShape" mc:Ignorable="w14 w15 w16se w16cid wp14">
   <w:sdt>
     <w:sdtPr>
       <w:id w:val="379219343"/>
@@ -501,7 +512,7 @@
           <w:rPr>
             <w:noProof/>
           </w:rPr>
-          <w:t>2</w:t>
+          <w:t>4</w:t>
         </w:r>
         <w:r>
           <w:rPr>
@@ -521,7 +532,7 @@
 </file>
 
 <file path=word/footnotes.xml><?xml version="1.0" encoding="utf-8"?>
-<w:footnotes xmlns:wpc="http://schemas.microsoft.com/office/word/2010/wordprocessingCanvas" xmlns:cx="http://schemas.microsoft.com/office/drawing/2014/chartex" xmlns:cx1="http://schemas.microsoft.com/office/drawing/2015/9/8/chartex" xmlns:cx2="http://schemas.microsoft.com/office/drawing/2015/10/21/chartex" xmlns:cx3="http://schemas.microsoft.com/office/drawing/2016/5/9/chartex" xmlns:cx4="http://schemas.microsoft.com/office/drawing/2016/5/10/chartex" xmlns:cx5="http://schemas.microsoft.com/office/drawing/2016/5/11/chartex" xmlns:cx6="http://schemas.microsoft.com/office/drawing/2016/5/12/chartex" xmlns:cx7="http://schemas.microsoft.com/office/drawing/2016/5/13/chartex" xmlns:cx8="http://schemas.microsoft.com/office/drawing/2016/5/14/chartex" xmlns:mc="http://schemas.openxmlformats.org/markup-compatibility/2006" xmlns:aink="http://schemas.microsoft.com/office/drawing/2016/ink" xmlns:am3d="http://schemas.microsoft.com/office/drawing/2017/model3d" xmlns:o="urn:schemas-microsoft-com:office:office" xmlns:r="http://schemas.openxmlformats.org/officeDocument/2006/relationships" xmlns:m="http://schemas.openxmlformats.org/officeDocument/2006/math" xmlns:v="urn:schemas-microsoft-com:vml" xmlns:wp14="http://schemas.microsoft.com/office/word/2010/wordprocessingDrawing" xmlns:wp="http://schemas.openxmlformats.org/drawingml/2006/wordprocessingDrawing" xmlns:w10="urn:schemas-microsoft-com:office:word" xmlns:w="http://schemas.openxmlformats.org/wordprocessingml/2006/main" xmlns:w14="http://schemas.microsoft.com/office/word/2010/wordml" xmlns:w15="http://schemas.microsoft.com/office/word/2012/wordml" xmlns:w16se="http://schemas.microsoft.com/office/word/2015/wordml/symex" xmlns:wpg="http://schemas.microsoft.com/office/word/2010/wordprocessingGroup" xmlns:wpi="http://schemas.microsoft.com/office/word/2010/wordprocessingInk" xmlns:wne="http://schemas.microsoft.com/office/word/2006/wordml" xmlns:wps="http://schemas.microsoft.com/office/word/2010/wordprocessingShape" mc:Ignorable="w14 w15 w16se wp14">
+<w:footnotes xmlns:wpc="http://schemas.microsoft.com/office/word/2010/wordprocessingCanvas" xmlns:cx="http://schemas.microsoft.com/office/drawing/2014/chartex" xmlns:cx1="http://schemas.microsoft.com/office/drawing/2015/9/8/chartex" xmlns:cx2="http://schemas.microsoft.com/office/drawing/2015/10/21/chartex" xmlns:cx3="http://schemas.microsoft.com/office/drawing/2016/5/9/chartex" xmlns:cx4="http://schemas.microsoft.com/office/drawing/2016/5/10/chartex" xmlns:cx5="http://schemas.microsoft.com/office/drawing/2016/5/11/chartex" xmlns:cx6="http://schemas.microsoft.com/office/drawing/2016/5/12/chartex" xmlns:cx7="http://schemas.microsoft.com/office/drawing/2016/5/13/chartex" xmlns:cx8="http://schemas.microsoft.com/office/drawing/2016/5/14/chartex" xmlns:mc="http://schemas.openxmlformats.org/markup-compatibility/2006" xmlns:aink="http://schemas.microsoft.com/office/drawing/2016/ink" xmlns:am3d="http://schemas.microsoft.com/office/drawing/2017/model3d" xmlns:o="urn:schemas-microsoft-com:office:office" xmlns:r="http://schemas.openxmlformats.org/officeDocument/2006/relationships" xmlns:m="http://schemas.openxmlformats.org/officeDocument/2006/math" xmlns:v="urn:schemas-microsoft-com:vml" xmlns:wp14="http://schemas.microsoft.com/office/word/2010/wordprocessingDrawing" xmlns:wp="http://schemas.openxmlformats.org/drawingml/2006/wordprocessingDrawing" xmlns:w10="urn:schemas-microsoft-com:office:word" xmlns:w="http://schemas.openxmlformats.org/wordprocessingml/2006/main" xmlns:w14="http://schemas.microsoft.com/office/word/2010/wordml" xmlns:w15="http://schemas.microsoft.com/office/word/2012/wordml" xmlns:w16cid="http://schemas.microsoft.com/office/word/2016/wordml/cid" xmlns:w16se="http://schemas.microsoft.com/office/word/2015/wordml/symex" xmlns:wpg="http://schemas.microsoft.com/office/word/2010/wordprocessingGroup" xmlns:wpi="http://schemas.microsoft.com/office/word/2010/wordprocessingInk" xmlns:wne="http://schemas.microsoft.com/office/word/2006/wordml" xmlns:wps="http://schemas.microsoft.com/office/word/2010/wordprocessingShape" mc:Ignorable="w14 w15 w16se w16cid wp14">
   <w:footnote w:type="separator" w:id="-1">
     <w:p>
       <w:pPr>
@@ -546,7 +557,7 @@
 </file>
 
 <file path=word/styles.xml><?xml version="1.0" encoding="utf-8"?>
-<w:styles xmlns:mc="http://schemas.openxmlformats.org/markup-compatibility/2006" xmlns:r="http://schemas.openxmlformats.org/officeDocument/2006/relationships" xmlns:w="http://schemas.openxmlformats.org/wordprocessingml/2006/main" xmlns:w14="http://schemas.microsoft.com/office/word/2010/wordml" xmlns:w15="http://schemas.microsoft.com/office/word/2012/wordml" xmlns:w16se="http://schemas.microsoft.com/office/word/2015/wordml/symex" mc:Ignorable="w14 w15 w16se">
+<w:styles xmlns:mc="http://schemas.openxmlformats.org/markup-compatibility/2006" xmlns:r="http://schemas.openxmlformats.org/officeDocument/2006/relationships" xmlns:w="http://schemas.openxmlformats.org/wordprocessingml/2006/main" xmlns:w14="http://schemas.microsoft.com/office/word/2010/wordml" xmlns:w15="http://schemas.microsoft.com/office/word/2012/wordml" xmlns:w16cid="http://schemas.microsoft.com/office/word/2016/wordml/cid" xmlns:w16se="http://schemas.microsoft.com/office/word/2015/wordml/symex" mc:Ignorable="w14 w15 w16se w16cid">
   <w:docDefaults>
     <w:rPrDefault>
       <w:rPr>

</xml_diff>

<commit_message>
Replace Abstract.docx - Added User Flow & Initial UML Design
</commit_message>
<xml_diff>
--- a/Abstract/Abstract.docx
+++ b/Abstract/Abstract.docx
@@ -1,6 +1,6 @@
 
 <file path=word/document.xml><?xml version="1.0" encoding="utf-8"?>
-<w:document xmlns:wpc="http://schemas.microsoft.com/office/word/2010/wordprocessingCanvas" xmlns:cx="http://schemas.microsoft.com/office/drawing/2014/chartex" xmlns:cx1="http://schemas.microsoft.com/office/drawing/2015/9/8/chartex" xmlns:cx2="http://schemas.microsoft.com/office/drawing/2015/10/21/chartex" xmlns:cx3="http://schemas.microsoft.com/office/drawing/2016/5/9/chartex" xmlns:cx4="http://schemas.microsoft.com/office/drawing/2016/5/10/chartex" xmlns:cx5="http://schemas.microsoft.com/office/drawing/2016/5/11/chartex" xmlns:cx6="http://schemas.microsoft.com/office/drawing/2016/5/12/chartex" xmlns:cx7="http://schemas.microsoft.com/office/drawing/2016/5/13/chartex" xmlns:cx8="http://schemas.microsoft.com/office/drawing/2016/5/14/chartex" xmlns:mc="http://schemas.openxmlformats.org/markup-compatibility/2006" xmlns:aink="http://schemas.microsoft.com/office/drawing/2016/ink" xmlns:am3d="http://schemas.microsoft.com/office/drawing/2017/model3d" xmlns:o="urn:schemas-microsoft-com:office:office" xmlns:r="http://schemas.openxmlformats.org/officeDocument/2006/relationships" xmlns:m="http://schemas.openxmlformats.org/officeDocument/2006/math" xmlns:v="urn:schemas-microsoft-com:vml" xmlns:wp14="http://schemas.microsoft.com/office/word/2010/wordprocessingDrawing" xmlns:wp="http://schemas.openxmlformats.org/drawingml/2006/wordprocessingDrawing" xmlns:w10="urn:schemas-microsoft-com:office:word" xmlns:w="http://schemas.openxmlformats.org/wordprocessingml/2006/main" xmlns:w14="http://schemas.microsoft.com/office/word/2010/wordml" xmlns:w15="http://schemas.microsoft.com/office/word/2012/wordml" xmlns:w16cid="http://schemas.microsoft.com/office/word/2016/wordml/cid" xmlns:w16se="http://schemas.microsoft.com/office/word/2015/wordml/symex" xmlns:wpg="http://schemas.microsoft.com/office/word/2010/wordprocessingGroup" xmlns:wpi="http://schemas.microsoft.com/office/word/2010/wordprocessingInk" xmlns:wne="http://schemas.microsoft.com/office/word/2006/wordml" xmlns:wps="http://schemas.microsoft.com/office/word/2010/wordprocessingShape" mc:Ignorable="w14 w15 w16se w16cid wp14">
+<w:document xmlns:wpc="http://schemas.microsoft.com/office/word/2010/wordprocessingCanvas" xmlns:cx="http://schemas.microsoft.com/office/drawing/2014/chartex" xmlns:cx1="http://schemas.microsoft.com/office/drawing/2015/9/8/chartex" xmlns:cx2="http://schemas.microsoft.com/office/drawing/2015/10/21/chartex" xmlns:cx3="http://schemas.microsoft.com/office/drawing/2016/5/9/chartex" xmlns:cx4="http://schemas.microsoft.com/office/drawing/2016/5/10/chartex" xmlns:cx5="http://schemas.microsoft.com/office/drawing/2016/5/11/chartex" xmlns:cx6="http://schemas.microsoft.com/office/drawing/2016/5/12/chartex" xmlns:cx7="http://schemas.microsoft.com/office/drawing/2016/5/13/chartex" xmlns:cx8="http://schemas.microsoft.com/office/drawing/2016/5/14/chartex" xmlns:mc="http://schemas.openxmlformats.org/markup-compatibility/2006" xmlns:aink="http://schemas.microsoft.com/office/drawing/2016/ink" xmlns:am3d="http://schemas.microsoft.com/office/drawing/2017/model3d" xmlns:o="urn:schemas-microsoft-com:office:office" xmlns:r="http://schemas.openxmlformats.org/officeDocument/2006/relationships" xmlns:m="http://schemas.openxmlformats.org/officeDocument/2006/math" xmlns:v="urn:schemas-microsoft-com:vml" xmlns:wp14="http://schemas.microsoft.com/office/word/2010/wordprocessingDrawing" xmlns:wp="http://schemas.openxmlformats.org/drawingml/2006/wordprocessingDrawing" xmlns:w10="urn:schemas-microsoft-com:office:word" xmlns:w="http://schemas.openxmlformats.org/wordprocessingml/2006/main" xmlns:w14="http://schemas.microsoft.com/office/word/2010/wordml" xmlns:w15="http://schemas.microsoft.com/office/word/2012/wordml" xmlns:w16se="http://schemas.microsoft.com/office/word/2015/wordml/symex" xmlns:wpg="http://schemas.microsoft.com/office/word/2010/wordprocessingGroup" xmlns:wpi="http://schemas.microsoft.com/office/word/2010/wordprocessingInk" xmlns:wne="http://schemas.microsoft.com/office/word/2006/wordml" xmlns:wps="http://schemas.microsoft.com/office/word/2010/wordprocessingShape" mc:Ignorable="w14 w15 w16se wp14">
   <w:body>
     <w:p>
       <w:r>
@@ -107,7 +107,15 @@
         <w:t>That document object will be unique to that user, and will contain</w:t>
       </w:r>
       <w:r>
-        <w:t xml:space="preserve"> the physical location on disk for the text document, as well as statistics to the users performance for that</w:t>
+        <w:t xml:space="preserve"> the physical location on disk for the text document, as well as statistics to the </w:t>
+      </w:r>
+      <w:proofErr w:type="gramStart"/>
+      <w:r>
+        <w:t>users</w:t>
+      </w:r>
+      <w:proofErr w:type="gramEnd"/>
+      <w:r>
+        <w:t xml:space="preserve"> performance for that</w:t>
       </w:r>
       <w:r>
         <w:t xml:space="preserve"> specific document. In the GUI, once the user profile is selected, document physical locations will show on the left of the panel</w:t>
@@ -171,7 +179,15 @@
     </w:p>
     <w:p>
       <w:r>
-        <w:t xml:space="preserve">The user may either manually set a new bookmark location with the scroll bar and mouse click, or resume as the current location set.  The word bookmarked will display with the pointer type selected by the user.  The highlight block will be the default type, but the user may change this to either the underline or the caret symbol if they choose.  Examples of all of these are shown above.  Pressing </w:t>
+        <w:t xml:space="preserve">The user may either manually set a new bookmark location with the scroll bar and mouse click, or resume as the current location set.  The word bookmarked will display with the pointer type selected by the user.  The highlight block will be the default type, but the user may change this to either the underline or the caret symbol if they choose.  Examples of </w:t>
+      </w:r>
+      <w:proofErr w:type="gramStart"/>
+      <w:r>
+        <w:t>all of these</w:t>
+      </w:r>
+      <w:proofErr w:type="gramEnd"/>
+      <w:r>
+        <w:t xml:space="preserve"> are shown above.  Pressing </w:t>
       </w:r>
       <w:r>
         <w:rPr>
@@ -188,37 +204,21 @@
           <w:b/>
           <w:i/>
         </w:rPr>
-        <w:t>‘</w:t>
+        <w:t xml:space="preserve">‘&gt;’ </w:t>
+      </w:r>
+      <w:r>
+        <w:t xml:space="preserve">or </w:t>
       </w:r>
       <w:r>
         <w:rPr>
           <w:b/>
           <w:i/>
         </w:rPr>
-        <w:t>&lt;</w:t>
-      </w:r>
-      <w:r>
-        <w:rPr>
-          <w:b/>
-          <w:i/>
-        </w:rPr>
-        <w:t xml:space="preserve">’ </w:t>
-      </w:r>
-      <w:r>
-        <w:t xml:space="preserve">or </w:t>
-      </w:r>
-      <w:r>
-        <w:rPr>
-          <w:b/>
-          <w:i/>
-        </w:rPr>
         <w:t xml:space="preserve">‘&gt;’ </w:t>
       </w:r>
       <w:r>
         <w:t>(or their lowercase equivalents).</w:t>
       </w:r>
-      <w:bookmarkStart w:id="0" w:name="_GoBack"/>
-      <w:bookmarkEnd w:id="0"/>
     </w:p>
     <w:p/>
     <w:p>
@@ -441,9 +441,141 @@
       </w:r>
     </w:p>
     <w:p/>
+    <w:p>
+      <w:pPr>
+        <w:rPr>
+          <w:b/>
+          <w:u w:val="single"/>
+        </w:rPr>
+      </w:pPr>
+      <w:r>
+        <w:rPr>
+          <w:b/>
+          <w:u w:val="single"/>
+        </w:rPr>
+        <w:t>User Behavior Model</w:t>
+      </w:r>
+    </w:p>
+    <w:p>
+      <w:r>
+        <w:t>Although discussed above, below is the user behavior model that describes the various paths the user may take within the application</w:t>
+      </w:r>
+      <w:r>
+        <w:t>:</w:t>
+      </w:r>
+    </w:p>
+    <w:p>
+      <w:r>
+        <w:rPr>
+          <w:noProof/>
+        </w:rPr>
+        <w:lastRenderedPageBreak/>
+        <w:drawing>
+          <wp:inline distT="0" distB="0" distL="0" distR="0" wp14:anchorId="11C64947" wp14:editId="0D6D3F27">
+            <wp:extent cx="5943600" cy="3622040"/>
+            <wp:effectExtent l="0" t="0" r="6350" b="0"/>
+            <wp:docPr id="3" name="Picture 3"/>
+            <wp:cNvGraphicFramePr>
+              <a:graphicFrameLocks xmlns:a="http://schemas.openxmlformats.org/drawingml/2006/main" noChangeAspect="1"/>
+            </wp:cNvGraphicFramePr>
+            <a:graphic xmlns:a="http://schemas.openxmlformats.org/drawingml/2006/main">
+              <a:graphicData uri="http://schemas.openxmlformats.org/drawingml/2006/picture">
+                <pic:pic xmlns:pic="http://schemas.openxmlformats.org/drawingml/2006/picture">
+                  <pic:nvPicPr>
+                    <pic:cNvPr id="1" name=""/>
+                    <pic:cNvPicPr/>
+                  </pic:nvPicPr>
+                  <pic:blipFill>
+                    <a:blip r:embed="rId11"/>
+                    <a:stretch>
+                      <a:fillRect/>
+                    </a:stretch>
+                  </pic:blipFill>
+                  <pic:spPr>
+                    <a:xfrm>
+                      <a:off x="0" y="0"/>
+                      <a:ext cx="5943600" cy="3622040"/>
+                    </a:xfrm>
+                    <a:prstGeom prst="rect">
+                      <a:avLst/>
+                    </a:prstGeom>
+                  </pic:spPr>
+                </pic:pic>
+              </a:graphicData>
+            </a:graphic>
+          </wp:inline>
+        </w:drawing>
+      </w:r>
+    </w:p>
     <w:p/>
+    <w:p>
+      <w:pPr>
+        <w:rPr>
+          <w:b/>
+          <w:u w:val="single"/>
+        </w:rPr>
+      </w:pPr>
+      <w:r>
+        <w:rPr>
+          <w:b/>
+          <w:u w:val="single"/>
+        </w:rPr>
+        <w:t>UML Design:</w:t>
+      </w:r>
+    </w:p>
+    <w:p>
+      <w:r>
+        <w:t>Below is the UML that is proposed at this point in the design.  While I expect it to change, it is representative of what we intend to build.</w:t>
+      </w:r>
+    </w:p>
+    <w:p/>
+    <w:p>
+      <w:r>
+        <w:rPr>
+          <w:noProof/>
+        </w:rPr>
+        <w:lastRenderedPageBreak/>
+        <w:drawing>
+          <wp:inline distT="0" distB="0" distL="0" distR="0" wp14:anchorId="561BEB7F" wp14:editId="05F4085E">
+            <wp:extent cx="5943600" cy="4758690"/>
+            <wp:effectExtent l="0" t="0" r="0" b="3810"/>
+            <wp:docPr id="2" name="Picture 2"/>
+            <wp:cNvGraphicFramePr>
+              <a:graphicFrameLocks xmlns:a="http://schemas.openxmlformats.org/drawingml/2006/main" noChangeAspect="1"/>
+            </wp:cNvGraphicFramePr>
+            <a:graphic xmlns:a="http://schemas.openxmlformats.org/drawingml/2006/main">
+              <a:graphicData uri="http://schemas.openxmlformats.org/drawingml/2006/picture">
+                <pic:pic xmlns:pic="http://schemas.openxmlformats.org/drawingml/2006/picture">
+                  <pic:nvPicPr>
+                    <pic:cNvPr id="1" name=""/>
+                    <pic:cNvPicPr/>
+                  </pic:nvPicPr>
+                  <pic:blipFill>
+                    <a:blip r:embed="rId12"/>
+                    <a:stretch>
+                      <a:fillRect/>
+                    </a:stretch>
+                  </pic:blipFill>
+                  <pic:spPr>
+                    <a:xfrm>
+                      <a:off x="0" y="0"/>
+                      <a:ext cx="5943600" cy="4758690"/>
+                    </a:xfrm>
+                    <a:prstGeom prst="rect">
+                      <a:avLst/>
+                    </a:prstGeom>
+                  </pic:spPr>
+                </pic:pic>
+              </a:graphicData>
+            </a:graphic>
+          </wp:inline>
+        </w:drawing>
+      </w:r>
+      <w:bookmarkStart w:id="0" w:name="_GoBack"/>
+      <w:bookmarkEnd w:id="0"/>
+    </w:p>
     <w:sectPr>
-      <w:footerReference w:type="default" r:id="rId11"/>
+      <w:footerReference w:type="default" r:id="rId13"/>
       <w:pgSz w:w="12240" w:h="15840"/>
       <w:pgMar w:top="1440" w:right="1440" w:bottom="1440" w:left="1440" w:header="720" w:footer="720" w:gutter="0"/>
       <w:cols w:space="720"/>
@@ -454,7 +586,7 @@
 </file>
 
 <file path=word/endnotes.xml><?xml version="1.0" encoding="utf-8"?>
-<w:endnotes xmlns:wpc="http://schemas.microsoft.com/office/word/2010/wordprocessingCanvas" xmlns:cx="http://schemas.microsoft.com/office/drawing/2014/chartex" xmlns:cx1="http://schemas.microsoft.com/office/drawing/2015/9/8/chartex" xmlns:cx2="http://schemas.microsoft.com/office/drawing/2015/10/21/chartex" xmlns:cx3="http://schemas.microsoft.com/office/drawing/2016/5/9/chartex" xmlns:cx4="http://schemas.microsoft.com/office/drawing/2016/5/10/chartex" xmlns:cx5="http://schemas.microsoft.com/office/drawing/2016/5/11/chartex" xmlns:cx6="http://schemas.microsoft.com/office/drawing/2016/5/12/chartex" xmlns:cx7="http://schemas.microsoft.com/office/drawing/2016/5/13/chartex" xmlns:cx8="http://schemas.microsoft.com/office/drawing/2016/5/14/chartex" xmlns:mc="http://schemas.openxmlformats.org/markup-compatibility/2006" xmlns:aink="http://schemas.microsoft.com/office/drawing/2016/ink" xmlns:am3d="http://schemas.microsoft.com/office/drawing/2017/model3d" xmlns:o="urn:schemas-microsoft-com:office:office" xmlns:r="http://schemas.openxmlformats.org/officeDocument/2006/relationships" xmlns:m="http://schemas.openxmlformats.org/officeDocument/2006/math" xmlns:v="urn:schemas-microsoft-com:vml" xmlns:wp14="http://schemas.microsoft.com/office/word/2010/wordprocessingDrawing" xmlns:wp="http://schemas.openxmlformats.org/drawingml/2006/wordprocessingDrawing" xmlns:w10="urn:schemas-microsoft-com:office:word" xmlns:w="http://schemas.openxmlformats.org/wordprocessingml/2006/main" xmlns:w14="http://schemas.microsoft.com/office/word/2010/wordml" xmlns:w15="http://schemas.microsoft.com/office/word/2012/wordml" xmlns:w16cid="http://schemas.microsoft.com/office/word/2016/wordml/cid" xmlns:w16se="http://schemas.microsoft.com/office/word/2015/wordml/symex" xmlns:wpg="http://schemas.microsoft.com/office/word/2010/wordprocessingGroup" xmlns:wpi="http://schemas.microsoft.com/office/word/2010/wordprocessingInk" xmlns:wne="http://schemas.microsoft.com/office/word/2006/wordml" xmlns:wps="http://schemas.microsoft.com/office/word/2010/wordprocessingShape" mc:Ignorable="w14 w15 w16se w16cid wp14">
+<w:endnotes xmlns:wpc="http://schemas.microsoft.com/office/word/2010/wordprocessingCanvas" xmlns:cx="http://schemas.microsoft.com/office/drawing/2014/chartex" xmlns:cx1="http://schemas.microsoft.com/office/drawing/2015/9/8/chartex" xmlns:cx2="http://schemas.microsoft.com/office/drawing/2015/10/21/chartex" xmlns:cx3="http://schemas.microsoft.com/office/drawing/2016/5/9/chartex" xmlns:cx4="http://schemas.microsoft.com/office/drawing/2016/5/10/chartex" xmlns:cx5="http://schemas.microsoft.com/office/drawing/2016/5/11/chartex" xmlns:cx6="http://schemas.microsoft.com/office/drawing/2016/5/12/chartex" xmlns:cx7="http://schemas.microsoft.com/office/drawing/2016/5/13/chartex" xmlns:cx8="http://schemas.microsoft.com/office/drawing/2016/5/14/chartex" xmlns:mc="http://schemas.openxmlformats.org/markup-compatibility/2006" xmlns:aink="http://schemas.microsoft.com/office/drawing/2016/ink" xmlns:am3d="http://schemas.microsoft.com/office/drawing/2017/model3d" xmlns:o="urn:schemas-microsoft-com:office:office" xmlns:r="http://schemas.openxmlformats.org/officeDocument/2006/relationships" xmlns:m="http://schemas.openxmlformats.org/officeDocument/2006/math" xmlns:v="urn:schemas-microsoft-com:vml" xmlns:wp14="http://schemas.microsoft.com/office/word/2010/wordprocessingDrawing" xmlns:wp="http://schemas.openxmlformats.org/drawingml/2006/wordprocessingDrawing" xmlns:w10="urn:schemas-microsoft-com:office:word" xmlns:w="http://schemas.openxmlformats.org/wordprocessingml/2006/main" xmlns:w14="http://schemas.microsoft.com/office/word/2010/wordml" xmlns:w15="http://schemas.microsoft.com/office/word/2012/wordml" xmlns:w16se="http://schemas.microsoft.com/office/word/2015/wordml/symex" xmlns:wpg="http://schemas.microsoft.com/office/word/2010/wordprocessingGroup" xmlns:wpi="http://schemas.microsoft.com/office/word/2010/wordprocessingInk" xmlns:wne="http://schemas.microsoft.com/office/word/2006/wordml" xmlns:wps="http://schemas.microsoft.com/office/word/2010/wordprocessingShape" mc:Ignorable="w14 w15 w16se wp14">
   <w:endnote w:type="separator" w:id="-1">
     <w:p>
       <w:pPr>
@@ -479,7 +611,7 @@
 </file>
 
 <file path=word/footer1.xml><?xml version="1.0" encoding="utf-8"?>
-<w:ftr xmlns:wpc="http://schemas.microsoft.com/office/word/2010/wordprocessingCanvas" xmlns:cx="http://schemas.microsoft.com/office/drawing/2014/chartex" xmlns:cx1="http://schemas.microsoft.com/office/drawing/2015/9/8/chartex" xmlns:cx2="http://schemas.microsoft.com/office/drawing/2015/10/21/chartex" xmlns:cx3="http://schemas.microsoft.com/office/drawing/2016/5/9/chartex" xmlns:cx4="http://schemas.microsoft.com/office/drawing/2016/5/10/chartex" xmlns:cx5="http://schemas.microsoft.com/office/drawing/2016/5/11/chartex" xmlns:cx6="http://schemas.microsoft.com/office/drawing/2016/5/12/chartex" xmlns:cx7="http://schemas.microsoft.com/office/drawing/2016/5/13/chartex" xmlns:cx8="http://schemas.microsoft.com/office/drawing/2016/5/14/chartex" xmlns:mc="http://schemas.openxmlformats.org/markup-compatibility/2006" xmlns:aink="http://schemas.microsoft.com/office/drawing/2016/ink" xmlns:am3d="http://schemas.microsoft.com/office/drawing/2017/model3d" xmlns:o="urn:schemas-microsoft-com:office:office" xmlns:r="http://schemas.openxmlformats.org/officeDocument/2006/relationships" xmlns:m="http://schemas.openxmlformats.org/officeDocument/2006/math" xmlns:v="urn:schemas-microsoft-com:vml" xmlns:wp14="http://schemas.microsoft.com/office/word/2010/wordprocessingDrawing" xmlns:wp="http://schemas.openxmlformats.org/drawingml/2006/wordprocessingDrawing" xmlns:w10="urn:schemas-microsoft-com:office:word" xmlns:w="http://schemas.openxmlformats.org/wordprocessingml/2006/main" xmlns:w14="http://schemas.microsoft.com/office/word/2010/wordml" xmlns:w15="http://schemas.microsoft.com/office/word/2012/wordml" xmlns:w16cid="http://schemas.microsoft.com/office/word/2016/wordml/cid" xmlns:w16se="http://schemas.microsoft.com/office/word/2015/wordml/symex" xmlns:wpg="http://schemas.microsoft.com/office/word/2010/wordprocessingGroup" xmlns:wpi="http://schemas.microsoft.com/office/word/2010/wordprocessingInk" xmlns:wne="http://schemas.microsoft.com/office/word/2006/wordml" xmlns:wps="http://schemas.microsoft.com/office/word/2010/wordprocessingShape" mc:Ignorable="w14 w15 w16se w16cid wp14">
+<w:ftr xmlns:wpc="http://schemas.microsoft.com/office/word/2010/wordprocessingCanvas" xmlns:cx="http://schemas.microsoft.com/office/drawing/2014/chartex" xmlns:cx1="http://schemas.microsoft.com/office/drawing/2015/9/8/chartex" xmlns:cx2="http://schemas.microsoft.com/office/drawing/2015/10/21/chartex" xmlns:cx3="http://schemas.microsoft.com/office/drawing/2016/5/9/chartex" xmlns:cx4="http://schemas.microsoft.com/office/drawing/2016/5/10/chartex" xmlns:cx5="http://schemas.microsoft.com/office/drawing/2016/5/11/chartex" xmlns:cx6="http://schemas.microsoft.com/office/drawing/2016/5/12/chartex" xmlns:cx7="http://schemas.microsoft.com/office/drawing/2016/5/13/chartex" xmlns:cx8="http://schemas.microsoft.com/office/drawing/2016/5/14/chartex" xmlns:mc="http://schemas.openxmlformats.org/markup-compatibility/2006" xmlns:aink="http://schemas.microsoft.com/office/drawing/2016/ink" xmlns:am3d="http://schemas.microsoft.com/office/drawing/2017/model3d" xmlns:o="urn:schemas-microsoft-com:office:office" xmlns:r="http://schemas.openxmlformats.org/officeDocument/2006/relationships" xmlns:m="http://schemas.openxmlformats.org/officeDocument/2006/math" xmlns:v="urn:schemas-microsoft-com:vml" xmlns:wp14="http://schemas.microsoft.com/office/word/2010/wordprocessingDrawing" xmlns:wp="http://schemas.openxmlformats.org/drawingml/2006/wordprocessingDrawing" xmlns:w10="urn:schemas-microsoft-com:office:word" xmlns:w="http://schemas.openxmlformats.org/wordprocessingml/2006/main" xmlns:w14="http://schemas.microsoft.com/office/word/2010/wordml" xmlns:w15="http://schemas.microsoft.com/office/word/2012/wordml" xmlns:w16se="http://schemas.microsoft.com/office/word/2015/wordml/symex" xmlns:wpg="http://schemas.microsoft.com/office/word/2010/wordprocessingGroup" xmlns:wpi="http://schemas.microsoft.com/office/word/2010/wordprocessingInk" xmlns:wne="http://schemas.microsoft.com/office/word/2006/wordml" xmlns:wps="http://schemas.microsoft.com/office/word/2010/wordprocessingShape" mc:Ignorable="w14 w15 w16se wp14">
   <w:sdt>
     <w:sdtPr>
       <w:id w:val="379219343"/>
@@ -512,7 +644,7 @@
           <w:rPr>
             <w:noProof/>
           </w:rPr>
-          <w:t>4</w:t>
+          <w:t>7</w:t>
         </w:r>
         <w:r>
           <w:rPr>
@@ -532,7 +664,7 @@
 </file>
 
 <file path=word/footnotes.xml><?xml version="1.0" encoding="utf-8"?>
-<w:footnotes xmlns:wpc="http://schemas.microsoft.com/office/word/2010/wordprocessingCanvas" xmlns:cx="http://schemas.microsoft.com/office/drawing/2014/chartex" xmlns:cx1="http://schemas.microsoft.com/office/drawing/2015/9/8/chartex" xmlns:cx2="http://schemas.microsoft.com/office/drawing/2015/10/21/chartex" xmlns:cx3="http://schemas.microsoft.com/office/drawing/2016/5/9/chartex" xmlns:cx4="http://schemas.microsoft.com/office/drawing/2016/5/10/chartex" xmlns:cx5="http://schemas.microsoft.com/office/drawing/2016/5/11/chartex" xmlns:cx6="http://schemas.microsoft.com/office/drawing/2016/5/12/chartex" xmlns:cx7="http://schemas.microsoft.com/office/drawing/2016/5/13/chartex" xmlns:cx8="http://schemas.microsoft.com/office/drawing/2016/5/14/chartex" xmlns:mc="http://schemas.openxmlformats.org/markup-compatibility/2006" xmlns:aink="http://schemas.microsoft.com/office/drawing/2016/ink" xmlns:am3d="http://schemas.microsoft.com/office/drawing/2017/model3d" xmlns:o="urn:schemas-microsoft-com:office:office" xmlns:r="http://schemas.openxmlformats.org/officeDocument/2006/relationships" xmlns:m="http://schemas.openxmlformats.org/officeDocument/2006/math" xmlns:v="urn:schemas-microsoft-com:vml" xmlns:wp14="http://schemas.microsoft.com/office/word/2010/wordprocessingDrawing" xmlns:wp="http://schemas.openxmlformats.org/drawingml/2006/wordprocessingDrawing" xmlns:w10="urn:schemas-microsoft-com:office:word" xmlns:w="http://schemas.openxmlformats.org/wordprocessingml/2006/main" xmlns:w14="http://schemas.microsoft.com/office/word/2010/wordml" xmlns:w15="http://schemas.microsoft.com/office/word/2012/wordml" xmlns:w16cid="http://schemas.microsoft.com/office/word/2016/wordml/cid" xmlns:w16se="http://schemas.microsoft.com/office/word/2015/wordml/symex" xmlns:wpg="http://schemas.microsoft.com/office/word/2010/wordprocessingGroup" xmlns:wpi="http://schemas.microsoft.com/office/word/2010/wordprocessingInk" xmlns:wne="http://schemas.microsoft.com/office/word/2006/wordml" xmlns:wps="http://schemas.microsoft.com/office/word/2010/wordprocessingShape" mc:Ignorable="w14 w15 w16se w16cid wp14">
+<w:footnotes xmlns:wpc="http://schemas.microsoft.com/office/word/2010/wordprocessingCanvas" xmlns:cx="http://schemas.microsoft.com/office/drawing/2014/chartex" xmlns:cx1="http://schemas.microsoft.com/office/drawing/2015/9/8/chartex" xmlns:cx2="http://schemas.microsoft.com/office/drawing/2015/10/21/chartex" xmlns:cx3="http://schemas.microsoft.com/office/drawing/2016/5/9/chartex" xmlns:cx4="http://schemas.microsoft.com/office/drawing/2016/5/10/chartex" xmlns:cx5="http://schemas.microsoft.com/office/drawing/2016/5/11/chartex" xmlns:cx6="http://schemas.microsoft.com/office/drawing/2016/5/12/chartex" xmlns:cx7="http://schemas.microsoft.com/office/drawing/2016/5/13/chartex" xmlns:cx8="http://schemas.microsoft.com/office/drawing/2016/5/14/chartex" xmlns:mc="http://schemas.openxmlformats.org/markup-compatibility/2006" xmlns:aink="http://schemas.microsoft.com/office/drawing/2016/ink" xmlns:am3d="http://schemas.microsoft.com/office/drawing/2017/model3d" xmlns:o="urn:schemas-microsoft-com:office:office" xmlns:r="http://schemas.openxmlformats.org/officeDocument/2006/relationships" xmlns:m="http://schemas.openxmlformats.org/officeDocument/2006/math" xmlns:v="urn:schemas-microsoft-com:vml" xmlns:wp14="http://schemas.microsoft.com/office/word/2010/wordprocessingDrawing" xmlns:wp="http://schemas.openxmlformats.org/drawingml/2006/wordprocessingDrawing" xmlns:w10="urn:schemas-microsoft-com:office:word" xmlns:w="http://schemas.openxmlformats.org/wordprocessingml/2006/main" xmlns:w14="http://schemas.microsoft.com/office/word/2010/wordml" xmlns:w15="http://schemas.microsoft.com/office/word/2012/wordml" xmlns:w16se="http://schemas.microsoft.com/office/word/2015/wordml/symex" xmlns:wpg="http://schemas.microsoft.com/office/word/2010/wordprocessingGroup" xmlns:wpi="http://schemas.microsoft.com/office/word/2010/wordprocessingInk" xmlns:wne="http://schemas.microsoft.com/office/word/2006/wordml" xmlns:wps="http://schemas.microsoft.com/office/word/2010/wordprocessingShape" mc:Ignorable="w14 w15 w16se wp14">
   <w:footnote w:type="separator" w:id="-1">
     <w:p>
       <w:pPr>
@@ -557,7 +689,7 @@
 </file>
 
 <file path=word/styles.xml><?xml version="1.0" encoding="utf-8"?>
-<w:styles xmlns:mc="http://schemas.openxmlformats.org/markup-compatibility/2006" xmlns:r="http://schemas.openxmlformats.org/officeDocument/2006/relationships" xmlns:w="http://schemas.openxmlformats.org/wordprocessingml/2006/main" xmlns:w14="http://schemas.microsoft.com/office/word/2010/wordml" xmlns:w15="http://schemas.microsoft.com/office/word/2012/wordml" xmlns:w16cid="http://schemas.microsoft.com/office/word/2016/wordml/cid" xmlns:w16se="http://schemas.microsoft.com/office/word/2015/wordml/symex" mc:Ignorable="w14 w15 w16se w16cid">
+<w:styles xmlns:mc="http://schemas.openxmlformats.org/markup-compatibility/2006" xmlns:r="http://schemas.openxmlformats.org/officeDocument/2006/relationships" xmlns:w="http://schemas.openxmlformats.org/wordprocessingml/2006/main" xmlns:w14="http://schemas.microsoft.com/office/word/2010/wordml" xmlns:w15="http://schemas.microsoft.com/office/word/2012/wordml" xmlns:w16se="http://schemas.microsoft.com/office/word/2015/wordml/symex" mc:Ignorable="w14 w15 w16se">
   <w:docDefaults>
     <w:rPrDefault>
       <w:rPr>

</xml_diff>